<commit_message>
added stride attention+ Started expirement 3;
</commit_message>
<xml_diff>
--- a/Roadmap/Roadmap.docx
+++ b/Roadmap/Roadmap.docx
@@ -752,12 +752,14 @@
         <w:rPr>
           <w:b/>
           <w:bCs/>
-        </w:rPr>
-      </w:pPr>
-      <w:r>
-        <w:rPr>
-          <w:b/>
-          <w:bCs/>
+          <w:strike/>
+        </w:rPr>
+      </w:pPr>
+      <w:r>
+        <w:rPr>
+          <w:b/>
+          <w:bCs/>
+          <w:strike/>
         </w:rPr>
         <w:t>Strided attention</w:t>
       </w:r>
@@ -771,12 +773,14 @@
         <w:rPr>
           <w:b/>
           <w:bCs/>
-        </w:rPr>
-      </w:pPr>
-      <w:r>
-        <w:rPr>
-          <w:b/>
-          <w:bCs/>
+          <w:strike/>
+        </w:rPr>
+      </w:pPr>
+      <w:r>
+        <w:rPr>
+          <w:b/>
+          <w:bCs/>
+          <w:strike/>
         </w:rPr>
         <w:t>Block-sparse patterns</w:t>
       </w:r>
@@ -790,12 +794,14 @@
         <w:rPr>
           <w:b/>
           <w:bCs/>
-        </w:rPr>
-      </w:pPr>
-      <w:r>
-        <w:rPr>
-          <w:b/>
-          <w:bCs/>
+          <w:strike/>
+        </w:rPr>
+      </w:pPr>
+      <w:r>
+        <w:rPr>
+          <w:b/>
+          <w:bCs/>
+          <w:strike/>
         </w:rPr>
         <w:t>Limitations and when to use</w:t>
       </w:r>

</xml_diff>

<commit_message>
expirement 4 migrated to flash attention
</commit_message>
<xml_diff>
--- a/Roadmap/Roadmap.docx
+++ b/Roadmap/Roadmap.docx
@@ -853,12 +853,14 @@
         <w:rPr>
           <w:b/>
           <w:bCs/>
-        </w:rPr>
-      </w:pPr>
-      <w:r>
-        <w:rPr>
-          <w:b/>
-          <w:bCs/>
+          <w:strike/>
+        </w:rPr>
+      </w:pPr>
+      <w:r>
+        <w:rPr>
+          <w:b/>
+          <w:bCs/>
+          <w:strike/>
         </w:rPr>
         <w:t>GPU memory hierarchy: HBM (slow) vs SRAM (fast)</w:t>
       </w:r>
@@ -872,12 +874,14 @@
         <w:rPr>
           <w:b/>
           <w:bCs/>
-        </w:rPr>
-      </w:pPr>
-      <w:r>
-        <w:rPr>
-          <w:b/>
-          <w:bCs/>
+          <w:strike/>
+        </w:rPr>
+      </w:pPr>
+      <w:r>
+        <w:rPr>
+          <w:b/>
+          <w:bCs/>
+          <w:strike/>
         </w:rPr>
         <w:t>Tiling strategy for sequential I/O</w:t>
       </w:r>
@@ -891,12 +895,14 @@
         <w:rPr>
           <w:b/>
           <w:bCs/>
-        </w:rPr>
-      </w:pPr>
-      <w:r>
-        <w:rPr>
-          <w:b/>
-          <w:bCs/>
+          <w:strike/>
+        </w:rPr>
+      </w:pPr>
+      <w:r>
+        <w:rPr>
+          <w:b/>
+          <w:bCs/>
+          <w:strike/>
         </w:rPr>
         <w:t>Online softmax recomputation</w:t>
       </w:r>
@@ -910,12 +916,14 @@
         <w:rPr>
           <w:b/>
           <w:bCs/>
-        </w:rPr>
-      </w:pPr>
-      <w:r>
-        <w:rPr>
-          <w:b/>
-          <w:bCs/>
+          <w:strike/>
+        </w:rPr>
+      </w:pPr>
+      <w:r>
+        <w:rPr>
+          <w:b/>
+          <w:bCs/>
+          <w:strike/>
         </w:rPr>
         <w:t>4x speedup with lower VRAM</w:t>
       </w:r>
@@ -929,12 +937,14 @@
         <w:rPr>
           <w:b/>
           <w:bCs/>
-        </w:rPr>
-      </w:pPr>
-      <w:r>
-        <w:rPr>
-          <w:b/>
-          <w:bCs/>
+          <w:strike/>
+        </w:rPr>
+      </w:pPr>
+      <w:r>
+        <w:rPr>
+          <w:b/>
+          <w:bCs/>
+          <w:strike/>
         </w:rPr>
         <w:t xml:space="preserve">Flash Attention 2: Work partitioning improvements </w:t>
       </w:r>
@@ -948,12 +958,14 @@
         <w:rPr>
           <w:b/>
           <w:bCs/>
-        </w:rPr>
-      </w:pPr>
-      <w:r>
-        <w:rPr>
-          <w:b/>
-          <w:bCs/>
+          <w:strike/>
+        </w:rPr>
+      </w:pPr>
+      <w:r>
+        <w:rPr>
+          <w:b/>
+          <w:bCs/>
+          <w:strike/>
         </w:rPr>
         <w:t>Inner-loop reductions</w:t>
       </w:r>
@@ -967,12 +979,14 @@
         <w:rPr>
           <w:b/>
           <w:bCs/>
-        </w:rPr>
-      </w:pPr>
-      <w:r>
-        <w:rPr>
-          <w:b/>
-          <w:bCs/>
+          <w:strike/>
+        </w:rPr>
+      </w:pPr>
+      <w:r>
+        <w:rPr>
+          <w:b/>
+          <w:bCs/>
+          <w:strike/>
         </w:rPr>
         <w:t>Warp-level parallelization</w:t>
       </w:r>
@@ -986,12 +1000,14 @@
         <w:rPr>
           <w:b/>
           <w:bCs/>
-        </w:rPr>
-      </w:pPr>
-      <w:r>
-        <w:rPr>
-          <w:b/>
-          <w:bCs/>
+          <w:strike/>
+        </w:rPr>
+      </w:pPr>
+      <w:r>
+        <w:rPr>
+          <w:b/>
+          <w:bCs/>
+          <w:strike/>
         </w:rPr>
         <w:t>10x+ speedup over vanilla</w:t>
       </w:r>
@@ -1005,12 +1021,14 @@
         <w:rPr>
           <w:b/>
           <w:bCs/>
-        </w:rPr>
-      </w:pPr>
-      <w:r>
-        <w:rPr>
-          <w:b/>
-          <w:bCs/>
+          <w:strike/>
+        </w:rPr>
+      </w:pPr>
+      <w:r>
+        <w:rPr>
+          <w:b/>
+          <w:bCs/>
+          <w:strike/>
         </w:rPr>
         <w:t xml:space="preserve">Flash Attention 3: Latest (2024) </w:t>
       </w:r>
@@ -1024,12 +1042,14 @@
         <w:rPr>
           <w:b/>
           <w:bCs/>
-        </w:rPr>
-      </w:pPr>
-      <w:r>
-        <w:rPr>
-          <w:b/>
-          <w:bCs/>
+          <w:strike/>
+        </w:rPr>
+      </w:pPr>
+      <w:r>
+        <w:rPr>
+          <w:b/>
+          <w:bCs/>
+          <w:strike/>
         </w:rPr>
         <w:t>Producer-consumer overlap</w:t>
       </w:r>
@@ -1043,12 +1063,14 @@
         <w:rPr>
           <w:b/>
           <w:bCs/>
-        </w:rPr>
-      </w:pPr>
-      <w:r>
-        <w:rPr>
-          <w:b/>
-          <w:bCs/>
+          <w:strike/>
+        </w:rPr>
+      </w:pPr>
+      <w:r>
+        <w:rPr>
+          <w:b/>
+          <w:bCs/>
+          <w:strike/>
         </w:rPr>
         <w:t>H100-specific optimizations</w:t>
       </w:r>
@@ -1062,12 +1084,14 @@
         <w:rPr>
           <w:b/>
           <w:bCs/>
-        </w:rPr>
-      </w:pPr>
-      <w:r>
-        <w:rPr>
-          <w:b/>
-          <w:bCs/>
+          <w:strike/>
+        </w:rPr>
+      </w:pPr>
+      <w:r>
+        <w:rPr>
+          <w:b/>
+          <w:bCs/>
+          <w:strike/>
         </w:rPr>
         <w:t>8x speedup potential</w:t>
       </w:r>
@@ -1081,12 +1105,14 @@
         <w:rPr>
           <w:b/>
           <w:bCs/>
-        </w:rPr>
-      </w:pPr>
-      <w:r>
-        <w:rPr>
-          <w:b/>
-          <w:bCs/>
+          <w:strike/>
+        </w:rPr>
+      </w:pPr>
+      <w:r>
+        <w:rPr>
+          <w:b/>
+          <w:bCs/>
+          <w:strike/>
         </w:rPr>
         <w:t>Implementation considerations and integration</w:t>
       </w:r>

</xml_diff>

<commit_message>
added rope +flash attention
</commit_message>
<xml_diff>
--- a/Roadmap/Roadmap.docx
+++ b/Roadmap/Roadmap.docx
@@ -1534,12 +1534,14 @@
         <w:rPr>
           <w:b/>
           <w:bCs/>
-        </w:rPr>
-      </w:pPr>
-      <w:r>
-        <w:rPr>
-          <w:b/>
-          <w:bCs/>
+          <w:strike/>
+        </w:rPr>
+      </w:pPr>
+      <w:r>
+        <w:rPr>
+          <w:b/>
+          <w:bCs/>
+          <w:strike/>
         </w:rPr>
         <w:t>RoPE: Rotary Position Embeddings (35 min)</w:t>
       </w:r>
@@ -1553,12 +1555,14 @@
         <w:rPr>
           <w:b/>
           <w:bCs/>
-        </w:rPr>
-      </w:pPr>
-      <w:r>
-        <w:rPr>
-          <w:b/>
-          <w:bCs/>
+          <w:strike/>
+        </w:rPr>
+      </w:pPr>
+      <w:r>
+        <w:rPr>
+          <w:b/>
+          <w:bCs/>
+          <w:strike/>
         </w:rPr>
         <w:t>Geometric intuition: rotating query/key vectors</w:t>
       </w:r>
@@ -1572,12 +1576,14 @@
         <w:rPr>
           <w:b/>
           <w:bCs/>
-        </w:rPr>
-      </w:pPr>
-      <w:r>
-        <w:rPr>
-          <w:b/>
-          <w:bCs/>
+          <w:strike/>
+        </w:rPr>
+      </w:pPr>
+      <w:r>
+        <w:rPr>
+          <w:b/>
+          <w:bCs/>
+          <w:strike/>
         </w:rPr>
         <w:t>Mathematics: rotation matrices in 2D subspaces</w:t>
       </w:r>
@@ -1591,12 +1597,14 @@
         <w:rPr>
           <w:b/>
           <w:bCs/>
-        </w:rPr>
-      </w:pPr>
-      <w:r>
-        <w:rPr>
-          <w:b/>
-          <w:bCs/>
+          <w:strike/>
+        </w:rPr>
+      </w:pPr>
+      <w:r>
+        <w:rPr>
+          <w:b/>
+          <w:bCs/>
+          <w:strike/>
         </w:rPr>
         <w:t xml:space="preserve">Relative position encoding property: </w:t>
       </w:r>
@@ -1605,6 +1613,7 @@
         <w:rPr>
           <w:b/>
           <w:bCs/>
+          <w:strike/>
         </w:rPr>
         <w:t>exp(im(</w:t>
       </w:r>
@@ -1613,6 +1622,7 @@
         <w:rPr>
           <w:b/>
           <w:bCs/>
+          <w:strike/>
         </w:rPr>
         <w:t>θ_j - θ_i))</w:t>
       </w:r>
@@ -1626,12 +1636,14 @@
         <w:rPr>
           <w:b/>
           <w:bCs/>
-        </w:rPr>
-      </w:pPr>
-      <w:r>
-        <w:rPr>
-          <w:b/>
-          <w:bCs/>
+          <w:strike/>
+        </w:rPr>
+      </w:pPr>
+      <w:r>
+        <w:rPr>
+          <w:b/>
+          <w:bCs/>
+          <w:strike/>
         </w:rPr>
         <w:t>Why RoPE enables extrapolation</w:t>
       </w:r>
@@ -1645,12 +1657,14 @@
         <w:rPr>
           <w:b/>
           <w:bCs/>
-        </w:rPr>
-      </w:pPr>
-      <w:r>
-        <w:rPr>
-          <w:b/>
-          <w:bCs/>
+          <w:strike/>
+        </w:rPr>
+      </w:pPr>
+      <w:r>
+        <w:rPr>
+          <w:b/>
+          <w:bCs/>
+          <w:strike/>
         </w:rPr>
         <w:t>Frequency choices and scaling</w:t>
       </w:r>
@@ -1664,12 +1678,14 @@
         <w:rPr>
           <w:b/>
           <w:bCs/>
-        </w:rPr>
-      </w:pPr>
-      <w:r>
-        <w:rPr>
-          <w:b/>
-          <w:bCs/>
+          <w:strike/>
+        </w:rPr>
+      </w:pPr>
+      <w:r>
+        <w:rPr>
+          <w:b/>
+          <w:bCs/>
+          <w:strike/>
         </w:rPr>
         <w:t>Implementation: complex number representation</w:t>
       </w:r>
@@ -1683,12 +1699,14 @@
         <w:rPr>
           <w:b/>
           <w:bCs/>
-        </w:rPr>
-      </w:pPr>
-      <w:r>
-        <w:rPr>
-          <w:b/>
-          <w:bCs/>
+          <w:strike/>
+        </w:rPr>
+      </w:pPr>
+      <w:r>
+        <w:rPr>
+          <w:b/>
+          <w:bCs/>
+          <w:strike/>
         </w:rPr>
         <w:t>Llama 2/3 configuration (base=10000, dim=128)</w:t>
       </w:r>

</xml_diff>

<commit_message>
refactor with revision for a modular structure
</commit_message>
<xml_diff>
--- a/Roadmap/Roadmap.docx
+++ b/Roadmap/Roadmap.docx
@@ -1720,12 +1720,14 @@
         <w:rPr>
           <w:b/>
           <w:bCs/>
-        </w:rPr>
-      </w:pPr>
-      <w:r>
-        <w:rPr>
-          <w:b/>
-          <w:bCs/>
+          <w:strike/>
+        </w:rPr>
+      </w:pPr>
+      <w:r>
+        <w:rPr>
+          <w:b/>
+          <w:bCs/>
+          <w:strike/>
         </w:rPr>
         <w:lastRenderedPageBreak/>
         <w:t>ALiBi: Attention with Linear Biases (25 min)</w:t>
@@ -1740,12 +1742,14 @@
         <w:rPr>
           <w:b/>
           <w:bCs/>
-        </w:rPr>
-      </w:pPr>
-      <w:r>
-        <w:rPr>
-          <w:b/>
-          <w:bCs/>
+          <w:strike/>
+        </w:rPr>
+      </w:pPr>
+      <w:r>
+        <w:rPr>
+          <w:b/>
+          <w:bCs/>
+          <w:strike/>
         </w:rPr>
         <w:t>No position embeddings needed</w:t>
       </w:r>
@@ -1759,12 +1763,14 @@
         <w:rPr>
           <w:b/>
           <w:bCs/>
-        </w:rPr>
-      </w:pPr>
-      <w:r>
-        <w:rPr>
-          <w:b/>
-          <w:bCs/>
+          <w:strike/>
+        </w:rPr>
+      </w:pPr>
+      <w:r>
+        <w:rPr>
+          <w:b/>
+          <w:bCs/>
+          <w:strike/>
         </w:rPr>
         <w:t>Linear bias: attention_scores += bias * (-</w:t>
       </w:r>
@@ -1773,6 +1779,7 @@
         <w:rPr>
           <w:b/>
           <w:bCs/>
+          <w:strike/>
         </w:rPr>
         <w:t>1)^</w:t>
       </w:r>
@@ -1781,6 +1788,7 @@
         <w:rPr>
           <w:b/>
           <w:bCs/>
+          <w:strike/>
         </w:rPr>
         <w:t>(i-j)</w:t>
       </w:r>
@@ -1794,12 +1802,14 @@
         <w:rPr>
           <w:b/>
           <w:bCs/>
-        </w:rPr>
-      </w:pPr>
-      <w:r>
-        <w:rPr>
-          <w:b/>
-          <w:bCs/>
+          <w:strike/>
+        </w:rPr>
+      </w:pPr>
+      <w:r>
+        <w:rPr>
+          <w:b/>
+          <w:bCs/>
+          <w:strike/>
         </w:rPr>
         <w:t>Train short (2k tokens), test long (8k+ tokens)</w:t>
       </w:r>
@@ -1813,12 +1823,14 @@
         <w:rPr>
           <w:b/>
           <w:bCs/>
-        </w:rPr>
-      </w:pPr>
-      <w:r>
-        <w:rPr>
-          <w:b/>
-          <w:bCs/>
+          <w:strike/>
+        </w:rPr>
+      </w:pPr>
+      <w:r>
+        <w:rPr>
+          <w:b/>
+          <w:bCs/>
+          <w:strike/>
         </w:rPr>
         <w:t>Extrapolation properties vs RoPE</w:t>
       </w:r>
@@ -1832,12 +1844,14 @@
         <w:rPr>
           <w:b/>
           <w:bCs/>
-        </w:rPr>
-      </w:pPr>
-      <w:r>
-        <w:rPr>
-          <w:b/>
-          <w:bCs/>
+          <w:strike/>
+        </w:rPr>
+      </w:pPr>
+      <w:r>
+        <w:rPr>
+          <w:b/>
+          <w:bCs/>
+          <w:strike/>
         </w:rPr>
         <w:t>Llama 1 approach, trade-offs</w:t>
       </w:r>

</xml_diff>